<commit_message>
feat:documento basico de arquitetura
</commit_message>
<xml_diff>
--- a/doc_Arquitetura_Basica_Totvs_Cadastro_Cliente.docx
+++ b/doc_Arquitetura_Basica_Totvs_Cadastro_Cliente.docx
@@ -4,13 +4,8 @@
   <w:body>
     <w:p>
       <w:r>
-        <w:t>1. Front-</w:t>
-      </w:r>
-      <w:proofErr w:type="spellStart"/>
-      <w:r>
-        <w:t>end</w:t>
-      </w:r>
-      <w:proofErr w:type="spellEnd"/>
+        <w:t>1. Front-end</w:t>
+      </w:r>
     </w:p>
     <w:p>
       <w:r>
@@ -19,15 +14,7 @@
     </w:p>
     <w:p>
       <w:r>
-        <w:t>O front-</w:t>
-      </w:r>
-      <w:proofErr w:type="spellStart"/>
-      <w:r>
-        <w:t>end</w:t>
-      </w:r>
-      <w:proofErr w:type="spellEnd"/>
-      <w:r>
-        <w:t xml:space="preserve"> será responsável por coletar os dados do cliente, incluindo nome, endereço, bairro e uma lista de telefones. A lista de telefones será tratada como uma tabela separada, vinculada ao cliente.</w:t>
+        <w:t>O front-end será responsável por coletar os dados do cliente, incluindo nome, endereço, bairro e uma lista de telefones. A lista de telefones será tratada como uma tabela separada, vinculada ao cliente.</w:t>
       </w:r>
     </w:p>
     <w:p/>
@@ -68,13 +55,8 @@
     </w:p>
     <w:p>
       <w:r>
-        <w:t>2. Back-</w:t>
-      </w:r>
-      <w:proofErr w:type="spellStart"/>
-      <w:r>
-        <w:t>end</w:t>
-      </w:r>
-      <w:proofErr w:type="spellEnd"/>
+        <w:t>2. Back-end</w:t>
+      </w:r>
     </w:p>
     <w:p>
       <w:r>
@@ -83,23 +65,7 @@
     </w:p>
     <w:p>
       <w:r>
-        <w:t xml:space="preserve">O </w:t>
-      </w:r>
-      <w:proofErr w:type="spellStart"/>
-      <w:r>
-        <w:t>back-end</w:t>
-      </w:r>
-      <w:proofErr w:type="spellEnd"/>
-      <w:r>
-        <w:t xml:space="preserve"> será responsável por receber e validar os dados dos clientes provenientes do front-</w:t>
-      </w:r>
-      <w:proofErr w:type="spellStart"/>
-      <w:r>
-        <w:t>end</w:t>
-      </w:r>
-      <w:proofErr w:type="spellEnd"/>
-      <w:r>
-        <w:t>, realizando a integração através de APIs Rest.</w:t>
+        <w:t>O back-end será responsável por receber e validar os dados dos clientes provenientes do front-end, realizando a integração através de APIs Rest.</w:t>
       </w:r>
     </w:p>
     <w:p/>
@@ -118,6 +84,7 @@
         <w:t>Validação do Telefone: Não nulo e em formato válido.</w:t>
       </w:r>
     </w:p>
+    <w:p/>
     <w:p>
       <w:r>
         <w:t>2.3. Tecnologias Utilizadas</w:t>
@@ -142,19 +109,13 @@
         <w:t xml:space="preserve"> na versão 3.2.3</w:t>
       </w:r>
       <w:r>
-        <w:t xml:space="preserve"> para facilitar o desenvolvimento das apis no </w:t>
-      </w:r>
-      <w:proofErr w:type="spellStart"/>
-      <w:r>
-        <w:t>back</w:t>
-      </w:r>
-      <w:proofErr w:type="spellEnd"/>
-      <w:r>
-        <w:t>-end.</w:t>
-      </w:r>
-    </w:p>
-    <w:p>
-      <w:r>
+        <w:t xml:space="preserve"> para facilitar o desenvolvimento das apis no back-end.</w:t>
+      </w:r>
+    </w:p>
+    <w:p/>
+    <w:p>
+      <w:r>
+        <w:lastRenderedPageBreak/>
         <w:t>3. Testes Unitários</w:t>
       </w:r>
     </w:p>
@@ -165,16 +126,7 @@
     </w:p>
     <w:p>
       <w:r>
-        <w:lastRenderedPageBreak/>
-        <w:t xml:space="preserve">Serão criados testes unitários para as validações do </w:t>
-      </w:r>
-      <w:proofErr w:type="spellStart"/>
-      <w:r>
-        <w:t>back</w:t>
-      </w:r>
-      <w:proofErr w:type="spellEnd"/>
-      <w:r>
-        <w:t>-end.</w:t>
+        <w:t>Serão criados testes unitários para as validações do back-end.</w:t>
       </w:r>
     </w:p>
     <w:p/>
@@ -204,13 +156,8 @@
       </w:r>
     </w:p>
     <w:p>
-      <w:proofErr w:type="spellStart"/>
-      <w:r>
-        <w:t>JUnit</w:t>
-      </w:r>
-      <w:proofErr w:type="spellEnd"/>
-      <w:r>
-        <w:t xml:space="preserve"> para a criação e execução de testes unitários.</w:t>
+      <w:r>
+        <w:t>JUnit para a criação e execução de testes unitários.</w:t>
       </w:r>
     </w:p>
     <w:p>
@@ -220,25 +167,12 @@
     </w:p>
     <w:p>
       <w:r>
-        <w:t xml:space="preserve">4.1. </w:t>
-      </w:r>
-      <w:proofErr w:type="spellStart"/>
-      <w:r>
-        <w:t>JavaDoc</w:t>
-      </w:r>
-      <w:proofErr w:type="spellEnd"/>
-    </w:p>
-    <w:p>
-      <w:r>
-        <w:t xml:space="preserve">Utilização do </w:t>
-      </w:r>
-      <w:proofErr w:type="spellStart"/>
-      <w:r>
-        <w:t>JavaDoc</w:t>
-      </w:r>
-      <w:proofErr w:type="spellEnd"/>
-      <w:r>
-        <w:t xml:space="preserve"> para documentar o código-fonte.</w:t>
+        <w:t>4.1. JavaDoc</w:t>
+      </w:r>
+    </w:p>
+    <w:p>
+      <w:r>
+        <w:t>Utilização do JavaDoc para documentar o código-fonte.</w:t>
       </w:r>
     </w:p>
     <w:p>
@@ -248,28 +182,12 @@
     </w:p>
     <w:p>
       <w:r>
-        <w:t xml:space="preserve">4.2. </w:t>
-      </w:r>
-      <w:proofErr w:type="spellStart"/>
-      <w:r>
-        <w:t>Deploy</w:t>
-      </w:r>
-      <w:proofErr w:type="spellEnd"/>
-      <w:r>
-        <w:t xml:space="preserve"> da Aplicação</w:t>
-      </w:r>
-    </w:p>
-    <w:p>
-      <w:r>
-        <w:t xml:space="preserve">Descrição passo a passo de como realizar o </w:t>
-      </w:r>
-      <w:proofErr w:type="spellStart"/>
-      <w:r>
-        <w:t>deploy</w:t>
-      </w:r>
-      <w:proofErr w:type="spellEnd"/>
-      <w:r>
-        <w:t xml:space="preserve"> da aplicação.</w:t>
+        <w:t>4.2. Deploy da Aplicação</w:t>
+      </w:r>
+    </w:p>
+    <w:p>
+      <w:r>
+        <w:t>Descrição passo a passo de como realizar o deploy da aplicação.</w:t>
       </w:r>
     </w:p>
     <w:p>
@@ -320,7 +238,6 @@
     <w:p/>
     <w:p>
       <w:r>
-        <w:lastRenderedPageBreak/>
         <w:t>6. Implantação</w:t>
       </w:r>
     </w:p>
@@ -334,93 +251,23 @@
         <w:t xml:space="preserve">Para a realização das integrações </w:t>
       </w:r>
       <w:r>
-        <w:t xml:space="preserve">será utilizado o </w:t>
-      </w:r>
-      <w:proofErr w:type="spellStart"/>
-      <w:r>
-        <w:t>Json</w:t>
-      </w:r>
-      <w:proofErr w:type="spellEnd"/>
-      <w:r>
-        <w:t xml:space="preserve"> Server</w:t>
-      </w:r>
-    </w:p>
-    <w:p>
-      <w:r>
-        <w:t xml:space="preserve">1. Instalando: </w:t>
-      </w:r>
-      <w:proofErr w:type="spellStart"/>
-      <w:r>
-        <w:t>npm</w:t>
-      </w:r>
-      <w:proofErr w:type="spellEnd"/>
-      <w:r>
-        <w:t xml:space="preserve"> </w:t>
-      </w:r>
-      <w:proofErr w:type="spellStart"/>
-      <w:r>
-        <w:t>install</w:t>
-      </w:r>
-      <w:proofErr w:type="spellEnd"/>
-      <w:r>
-        <w:t xml:space="preserve"> -g </w:t>
-      </w:r>
-      <w:proofErr w:type="spellStart"/>
-      <w:r>
-        <w:t>json</w:t>
-      </w:r>
-      <w:proofErr w:type="spellEnd"/>
-      <w:r>
-        <w:t>-</w:t>
-      </w:r>
-      <w:proofErr w:type="gramStart"/>
-      <w:r>
-        <w:t>server</w:t>
-      </w:r>
-      <w:proofErr w:type="gramEnd"/>
-    </w:p>
-    <w:p>
-      <w:r>
-        <w:t xml:space="preserve">2. Para rodar o servidor copie o arquivo </w:t>
-      </w:r>
-      <w:proofErr w:type="spellStart"/>
-      <w:proofErr w:type="gramStart"/>
-      <w:r>
-        <w:t>db.json</w:t>
-      </w:r>
-      <w:proofErr w:type="spellEnd"/>
-      <w:proofErr w:type="gramEnd"/>
-      <w:r>
-        <w:t xml:space="preserve"> para a raiz do projeto e</w:t>
-      </w:r>
-    </w:p>
-    <w:p>
-      <w:r>
-        <w:t xml:space="preserve">execute o seguinte comando: </w:t>
-      </w:r>
-      <w:proofErr w:type="spellStart"/>
-      <w:r>
-        <w:t>json</w:t>
-      </w:r>
-      <w:proofErr w:type="spellEnd"/>
-      <w:r>
-        <w:t>-server --</w:t>
-      </w:r>
-      <w:proofErr w:type="spellStart"/>
-      <w:r>
-        <w:t>watch</w:t>
-      </w:r>
-      <w:proofErr w:type="spellEnd"/>
-      <w:r>
-        <w:t xml:space="preserve"> </w:t>
-      </w:r>
-      <w:proofErr w:type="spellStart"/>
-      <w:proofErr w:type="gramStart"/>
-      <w:r>
-        <w:t>db.json</w:t>
-      </w:r>
-      <w:proofErr w:type="spellEnd"/>
-      <w:proofErr w:type="gramEnd"/>
+        <w:t>será utilizado o Json Server</w:t>
+      </w:r>
+    </w:p>
+    <w:p>
+      <w:r>
+        <w:t>1. Instalando: npm install -g json-server</w:t>
+      </w:r>
+    </w:p>
+    <w:p>
+      <w:r>
+        <w:t>2. Para rodar o servidor copie o arquivo db.json para a raiz do projeto e</w:t>
+      </w:r>
+    </w:p>
+    <w:p>
+      <w:r>
+        <w:t>execute o seguinte comando: json-server --watch db.json</w:t>
+      </w:r>
     </w:p>
     <w:p>
       <w:r>
@@ -429,69 +276,30 @@
     </w:p>
     <w:p>
       <w:r>
-        <w:t xml:space="preserve">Node.js: Download e instalação Angular CLI: Instale globalmente utilizando o seguinte comando no terminal: </w:t>
-      </w:r>
-      <w:proofErr w:type="spellStart"/>
-      <w:r>
-        <w:t>npm</w:t>
-      </w:r>
-      <w:proofErr w:type="spellEnd"/>
-      <w:r>
-        <w:t xml:space="preserve"> </w:t>
-      </w:r>
-      <w:proofErr w:type="spellStart"/>
-      <w:r>
-        <w:t>install</w:t>
-      </w:r>
-      <w:proofErr w:type="spellEnd"/>
-      <w:r>
-        <w:t xml:space="preserve"> -g @angular/cli</w:t>
+        <w:t>Node.js: Download e instalação Angular CLI: Instale globalmente utilizando o seguinte comando no terminal: npm install -g @angular/cli</w:t>
       </w:r>
     </w:p>
     <w:p/>
     <w:p>
-      <w:proofErr w:type="spellStart"/>
-      <w:r>
-        <w:t>Backend</w:t>
-      </w:r>
-      <w:proofErr w:type="spellEnd"/>
-      <w:r>
-        <w:t xml:space="preserve"> </w:t>
-      </w:r>
-    </w:p>
-    <w:p>
-      <w:r>
-        <w:t xml:space="preserve">Necessário ter o </w:t>
-      </w:r>
-      <w:proofErr w:type="spellStart"/>
-      <w:r>
-        <w:t>java</w:t>
-      </w:r>
-      <w:proofErr w:type="spellEnd"/>
-      <w:r>
-        <w:t xml:space="preserve"> 17</w:t>
+      <w:r>
+        <w:t xml:space="preserve">Backend </w:t>
+      </w:r>
+    </w:p>
+    <w:p>
+      <w:r>
+        <w:t>Necessário ter o java 17</w:t>
       </w:r>
       <w:r>
         <w:t>+</w:t>
       </w:r>
       <w:r>
-        <w:t xml:space="preserve"> instalado e o </w:t>
-      </w:r>
-      <w:proofErr w:type="spellStart"/>
-      <w:r>
-        <w:t>maven</w:t>
-      </w:r>
-      <w:proofErr w:type="spellEnd"/>
-      <w:r>
-        <w:t xml:space="preserve">, para efetuar tal instalação seguir os direcionamentos </w:t>
-      </w:r>
-    </w:p>
-    <w:p>
-      <w:proofErr w:type="spellStart"/>
+        <w:t xml:space="preserve"> instalado e o maven, para efetuar tal instalação seguir os direcionamentos </w:t>
+      </w:r>
+    </w:p>
+    <w:p>
       <w:r>
         <w:t>Maven</w:t>
       </w:r>
-      <w:proofErr w:type="spellEnd"/>
       <w:r>
         <w:t xml:space="preserve"> - </w:t>
       </w:r>
@@ -509,10 +317,7 @@
     </w:p>
     <w:p>
       <w:r>
-        <w:t>J</w:t>
-      </w:r>
-      <w:r>
-        <w:t>ava</w:t>
+        <w:t>Java</w:t>
       </w:r>
       <w:r>
         <w:t xml:space="preserve"> </w:t>
@@ -530,11 +335,136 @@
       </w:hyperlink>
     </w:p>
     <w:p/>
+    <w:p>
+      <w:r>
+        <w:t xml:space="preserve">7. Divisão de pacotes </w:t>
+      </w:r>
+    </w:p>
+    <w:p>
+      <w:r>
+        <w:t>Foi divido em pacotes para facilitar manutenção e evolução da aplicação, para assim sempre manter o processo de melhoria contínua.</w:t>
+      </w:r>
+    </w:p>
+    <w:p>
+      <w:r>
+        <w:t>Sendo assim nossa api Rest ficou divida dessa maneira:</w:t>
+      </w:r>
+    </w:p>
+    <w:p>
+      <w:r>
+        <w:lastRenderedPageBreak/>
+        <w:drawing>
+          <wp:inline distT="0" distB="0" distL="0" distR="0" wp14:anchorId="7A674479" wp14:editId="66BADB07">
+            <wp:extent cx="1775614" cy="1470787"/>
+            <wp:effectExtent l="0" t="0" r="0" b="0"/>
+            <wp:docPr id="475023142" name="Imagem 1" descr="Texto&#10;&#10;Descrição gerada automaticamente com confiança média"/>
+            <wp:cNvGraphicFramePr>
+              <a:graphicFrameLocks xmlns:a="http://schemas.openxmlformats.org/drawingml/2006/main" noChangeAspect="1"/>
+            </wp:cNvGraphicFramePr>
+            <a:graphic xmlns:a="http://schemas.openxmlformats.org/drawingml/2006/main">
+              <a:graphicData uri="http://schemas.openxmlformats.org/drawingml/2006/picture">
+                <pic:pic xmlns:pic="http://schemas.openxmlformats.org/drawingml/2006/picture">
+                  <pic:nvPicPr>
+                    <pic:cNvPr id="475023142" name="Imagem 1" descr="Texto&#10;&#10;Descrição gerada automaticamente com confiança média"/>
+                    <pic:cNvPicPr/>
+                  </pic:nvPicPr>
+                  <pic:blipFill>
+                    <a:blip r:embed="rId9"/>
+                    <a:stretch>
+                      <a:fillRect/>
+                    </a:stretch>
+                  </pic:blipFill>
+                  <pic:spPr>
+                    <a:xfrm>
+                      <a:off x="0" y="0"/>
+                      <a:ext cx="1775614" cy="1470787"/>
+                    </a:xfrm>
+                    <a:prstGeom prst="rect">
+                      <a:avLst/>
+                    </a:prstGeom>
+                  </pic:spPr>
+                </pic:pic>
+              </a:graphicData>
+            </a:graphic>
+          </wp:inline>
+        </w:drawing>
+      </w:r>
+    </w:p>
+    <w:p>
+      <w:r>
+        <w:t xml:space="preserve">No pacote Config, </w:t>
+      </w:r>
+    </w:p>
+    <w:p>
+      <w:r>
+        <w:t>SpringDocConfig -  Documentação da api através do springDoc(Swagger)</w:t>
+      </w:r>
+      <w:r>
+        <w:br/>
+        <w:t>CorsConfig -  Responsável pelo controle dos fluxos através do CORS</w:t>
+      </w:r>
+    </w:p>
+    <w:p>
+      <w:r>
+        <w:t>AppConfig  -  Bean para o RestTemplate para execução da leitura e integração com os dados do jsonServer.</w:t>
+      </w:r>
+    </w:p>
+    <w:p/>
+    <w:p>
+      <w:r>
+        <w:t xml:space="preserve">Exceptions </w:t>
+      </w:r>
+    </w:p>
+    <w:p>
+      <w:r>
+        <w:t>Um Handler global, seguindo os padrões de boas práticas para centralizar as exceções via requisição em todas as controllers que possuem no sistema ou que serão implementadas futuramente</w:t>
+      </w:r>
+    </w:p>
+    <w:p/>
+    <w:p>
+      <w:r>
+        <w:t>Request/Controller/Service/Model/Response</w:t>
+      </w:r>
+      <w:r>
+        <w:t>/Message</w:t>
+      </w:r>
+    </w:p>
+    <w:p>
+      <w:r>
+        <w:t>Request – Definição dos atributos para a request que será realizada via api</w:t>
+      </w:r>
+    </w:p>
+    <w:p>
+      <w:r>
+        <w:t xml:space="preserve">Controller – Responsável por receber a requisição e direciona-la </w:t>
+      </w:r>
+      <w:r>
+        <w:t>ao servisse</w:t>
+      </w:r>
+    </w:p>
+    <w:p>
+      <w:r>
+        <w:t>Service – Disponbilza a comunicação com a camada do servidor e inclui também as regras de negócio da aplicação</w:t>
+      </w:r>
+    </w:p>
+    <w:p>
+      <w:r>
+        <w:t>Reponse – Utilizado o padrão Response Entity do framework spring para que seja devolvido um padrão contendo também o HttpStatus code.</w:t>
+      </w:r>
+    </w:p>
+    <w:p>
+      <w:r>
+        <w:t>Message – Através do arquivo message.properties, fica centralizado todas as mensagens que a api deverá exibir no sistema, facilitando a organização e manutenção</w:t>
+      </w:r>
+    </w:p>
+    <w:p/>
+    <w:p/>
+    <w:p/>
     <w:p/>
     <w:p/>
     <w:p/>
     <w:sectPr>
-      <w:headerReference w:type="default" r:id="rId9"/>
+      <w:headerReference w:type="default" r:id="rId10"/>
       <w:pgSz w:w="11906" w:h="16838"/>
       <w:pgMar w:top="1417" w:right="1701" w:bottom="1417" w:left="1701" w:header="708" w:footer="708" w:gutter="0"/>
       <w:cols w:space="708"/>

</xml_diff>